<commit_message>
Certificado - logica de programacao
</commit_message>
<xml_diff>
--- a/LogicaDeProgramacao/Lógica de Programação.docx
+++ b/LogicaDeProgramacao/Lógica de Programação.docx
@@ -66,15 +66,7 @@
         <w:t>Abstração</w:t>
       </w:r>
       <w:r>
-        <w:t xml:space="preserve"> é a habilidade de concentrar nos aspectos essenciais de um contexto </w:t>
-      </w:r>
-      <w:proofErr w:type="gramStart"/>
-      <w:r>
-        <w:t>qualquer</w:t>
-      </w:r>
-      <w:proofErr w:type="gramEnd"/>
-      <w:r>
-        <w:t xml:space="preserve">, ignorando características menos importantes ou acidentais. </w:t>
+        <w:t xml:space="preserve"> é a habilidade de concentrar nos aspectos essenciais de um contexto qualquer, ignorando características menos importantes ou acidentais. </w:t>
       </w:r>
     </w:p>
     <w:p>
@@ -431,15 +423,29 @@
       </w:r>
     </w:p>
     <w:p>
-      <w:r>
+      <w:pPr>
+        <w:rPr>
+          <w:b/>
+        </w:rPr>
+      </w:pPr>
+      <w:r>
+        <w:rPr>
+          <w:b/>
+        </w:rPr>
         <w:t xml:space="preserve">Concatenação é um termo usado em computação para designar a operação de unir o conteúdo de duas </w:t>
       </w:r>
       <w:proofErr w:type="spellStart"/>
       <w:r>
+        <w:rPr>
+          <w:b/>
+        </w:rPr>
         <w:t>strings</w:t>
       </w:r>
       <w:proofErr w:type="spellEnd"/>
       <w:r>
+        <w:rPr>
+          <w:b/>
+        </w:rPr>
         <w:t>.</w:t>
       </w:r>
     </w:p>
@@ -474,6 +480,8 @@
       <w:r>
         <w:br w:type="page"/>
       </w:r>
+      <w:bookmarkStart w:id="0" w:name="_GoBack"/>
+      <w:bookmarkEnd w:id="0"/>
     </w:p>
     <w:p>
       <w:pPr>
@@ -508,29 +516,22 @@
       </w:r>
     </w:p>
     <w:p>
-      <w:r>
+      <w:pPr>
+        <w:rPr>
+          <w:b/>
+        </w:rPr>
+      </w:pPr>
+      <w:r>
+        <w:rPr>
+          <w:b/>
+        </w:rPr>
         <w:t>Dentro da lógica de pro</w:t>
       </w:r>
       <w:r>
-        <w:t>gramação é uma</w:t>
-      </w:r>
-      <w:r>
         <w:rPr>
           <w:b/>
         </w:rPr>
-        <w:t xml:space="preserve"> estrutura</w:t>
-      </w:r>
-      <w:r>
-        <w:t xml:space="preserve"> que permite executar mais de uma vez o mesmo comando ou conjunto de comandos, de acordo com uma condição ou com um </w:t>
-      </w:r>
-      <w:r>
-        <w:rPr>
-          <w:b/>
-        </w:rPr>
-        <w:t>contador</w:t>
-      </w:r>
-      <w:r>
-        <w:t xml:space="preserve">. </w:t>
+        <w:t xml:space="preserve">gramação é uma estrutura que permite executar mais de uma vez o mesmo comando ou conjunto de comandos, de acordo com uma condição ou com um contador. </w:t>
       </w:r>
     </w:p>
     <w:p>
@@ -635,7 +636,15 @@
       </w:r>
     </w:p>
     <w:p>
-      <w:r>
+      <w:pPr>
+        <w:rPr>
+          <w:b/>
+        </w:rPr>
+      </w:pPr>
+      <w:r>
+        <w:rPr>
+          <w:b/>
+        </w:rPr>
         <w:t xml:space="preserve">A função das linguagens de programação é servir de um meio de comunicação entre computadores e humanos. </w:t>
       </w:r>
     </w:p>
@@ -828,6 +837,41 @@
     </w:p>
     <w:p>
       <w:r>
+        <w:t>“\n” quebra linha</w:t>
+      </w:r>
+      <w:r>
+        <w:t xml:space="preserve"> </w:t>
+      </w:r>
+    </w:p>
+    <w:p>
+      <w:r>
+        <w:t xml:space="preserve">// Comentário </w:t>
+      </w:r>
+    </w:p>
+    <w:p>
+      <w:r>
+        <w:t>Escolha</w:t>
+      </w:r>
+    </w:p>
+    <w:p>
+      <w:r>
+        <w:t>P</w:t>
+      </w:r>
+      <w:r>
+        <w:t>ar</w:t>
+      </w:r>
+      <w:r>
+        <w:t>e</w:t>
+      </w:r>
+    </w:p>
+    <w:p>
+      <w:r>
+        <w:t>Caso contrario</w:t>
+      </w:r>
+    </w:p>
+    <w:p>
+      <w:r>
+        <w:lastRenderedPageBreak/>
         <w:t xml:space="preserve">Exercício: </w:t>
       </w:r>
     </w:p>
@@ -837,11 +881,868 @@
       </w:r>
     </w:p>
     <w:p>
-      <w:r>
-        <w:t>escreva("Sua média foi " + media)</w:t>
-      </w:r>
-      <w:bookmarkStart w:id="0" w:name="_GoBack"/>
-      <w:bookmarkEnd w:id="0"/>
+      <w:proofErr w:type="gramStart"/>
+      <w:r>
+        <w:t>escreva(</w:t>
+      </w:r>
+      <w:proofErr w:type="gramEnd"/>
+      <w:r>
+        <w:t>"Sua média foi " + media)</w:t>
+      </w:r>
+    </w:p>
+    <w:p>
+      <w:pPr>
+        <w:pStyle w:val="Ttulo1"/>
+      </w:pPr>
+      <w:r>
+        <w:t>Aprenda a atualizar desvios condicionais e boas práticas em programação</w:t>
+      </w:r>
+    </w:p>
+    <w:p>
+      <w:r>
+        <w:t>Objetivos:</w:t>
+      </w:r>
+    </w:p>
+    <w:p>
+      <w:proofErr w:type="gramStart"/>
+      <w:r>
+        <w:t xml:space="preserve">1) </w:t>
+      </w:r>
+      <w:r>
+        <w:t>Aprender</w:t>
+      </w:r>
+      <w:proofErr w:type="gramEnd"/>
+      <w:r>
+        <w:t xml:space="preserve"> a utilizar os desvios condicionais (estruturas de decisão) no </w:t>
+      </w:r>
+      <w:proofErr w:type="spellStart"/>
+      <w:r>
+        <w:t>portugol</w:t>
+      </w:r>
+      <w:proofErr w:type="spellEnd"/>
+      <w:r>
+        <w:t>.</w:t>
+      </w:r>
+    </w:p>
+    <w:p>
+      <w:proofErr w:type="gramStart"/>
+      <w:r>
+        <w:t>2) Boas</w:t>
+      </w:r>
+      <w:proofErr w:type="gramEnd"/>
+      <w:r>
+        <w:t xml:space="preserve"> práticas de programação </w:t>
+      </w:r>
+      <w:r>
+        <w:t>–</w:t>
+      </w:r>
+      <w:r>
+        <w:t xml:space="preserve"> comentários</w:t>
+      </w:r>
+    </w:p>
+    <w:p>
+      <w:r>
+        <w:t>Desvio condicional</w:t>
+      </w:r>
+      <w:r>
+        <w:t xml:space="preserve"> –</w:t>
+      </w:r>
+      <w:r>
+        <w:t xml:space="preserve"> SE</w:t>
+      </w:r>
+    </w:p>
+    <w:p>
+      <w:r>
+        <w:t>É utilizada a palavra reservada se, a condicional a ser testada entre parênteses e as instruções que devem ser executadas entre chaves caso o desvio seja verdadeiro.</w:t>
+      </w:r>
+    </w:p>
+    <w:p>
+      <w:r>
+        <w:t xml:space="preserve">Exemplo: </w:t>
+      </w:r>
+    </w:p>
+    <w:p>
+      <w:proofErr w:type="gramStart"/>
+      <w:r>
+        <w:t>se(</w:t>
+      </w:r>
+      <w:proofErr w:type="spellStart"/>
+      <w:proofErr w:type="gramEnd"/>
+      <w:r>
+        <w:t>medai</w:t>
+      </w:r>
+      <w:proofErr w:type="spellEnd"/>
+      <w:r>
+        <w:t xml:space="preserve"> &gt;= 7) {</w:t>
+      </w:r>
+    </w:p>
+    <w:p>
+      <w:r>
+        <w:tab/>
+      </w:r>
+      <w:proofErr w:type="gramStart"/>
+      <w:r>
+        <w:t>escreva(</w:t>
+      </w:r>
+      <w:proofErr w:type="gramEnd"/>
+      <w:r>
+        <w:t>“Parabéns! Você foi aprovado”)</w:t>
+      </w:r>
+    </w:p>
+    <w:p>
+      <w:r>
+        <w:t>}</w:t>
+      </w:r>
+    </w:p>
+    <w:p>
+      <w:r>
+        <w:t xml:space="preserve">Se – </w:t>
+      </w:r>
+      <w:proofErr w:type="spellStart"/>
+      <w:r>
+        <w:t>senao</w:t>
+      </w:r>
+      <w:proofErr w:type="spellEnd"/>
+    </w:p>
+    <w:p>
+      <w:r>
+        <w:t>Agora vamos imaginar que se a condição for falsa um conjunto de comandos deve ser executado.</w:t>
+      </w:r>
+    </w:p>
+    <w:p>
+      <w:pPr>
+        <w:spacing w:line="259" w:lineRule="auto"/>
+        <w:jc w:val="left"/>
+      </w:pPr>
+      <w:r>
+        <w:lastRenderedPageBreak/>
+        <w:br w:type="page"/>
+      </w:r>
+    </w:p>
+    <w:p>
+      <w:r>
+        <w:lastRenderedPageBreak/>
+        <w:t>Quando iremos encontrar essa situação?</w:t>
+      </w:r>
+      <w:r>
+        <w:t xml:space="preserve"> </w:t>
+      </w:r>
+      <w:r>
+        <w:tab/>
+      </w:r>
+    </w:p>
+    <w:p>
+      <w:proofErr w:type="gramStart"/>
+      <w:r>
+        <w:t>se(</w:t>
+      </w:r>
+      <w:proofErr w:type="spellStart"/>
+      <w:proofErr w:type="gramEnd"/>
+      <w:r>
+        <w:t>medai</w:t>
+      </w:r>
+      <w:proofErr w:type="spellEnd"/>
+      <w:r>
+        <w:t xml:space="preserve"> &gt;= 7) {</w:t>
+      </w:r>
+    </w:p>
+    <w:p>
+      <w:r>
+        <w:tab/>
+      </w:r>
+      <w:proofErr w:type="gramStart"/>
+      <w:r>
+        <w:t>escreva(</w:t>
+      </w:r>
+      <w:proofErr w:type="gramEnd"/>
+      <w:r>
+        <w:t>“Parabéns! Você foi aprovado”)</w:t>
+      </w:r>
+    </w:p>
+    <w:p>
+      <w:r>
+        <w:t xml:space="preserve">} </w:t>
+      </w:r>
+      <w:proofErr w:type="spellStart"/>
+      <w:r>
+        <w:t>senao</w:t>
+      </w:r>
+      <w:proofErr w:type="spellEnd"/>
+      <w:r>
+        <w:t xml:space="preserve"> {</w:t>
+      </w:r>
+    </w:p>
+    <w:p>
+      <w:r>
+        <w:tab/>
+      </w:r>
+      <w:proofErr w:type="gramStart"/>
+      <w:r>
+        <w:t>Escreva(</w:t>
+      </w:r>
+      <w:proofErr w:type="gramEnd"/>
+      <w:r>
+        <w:t>“Você foi reprovado.”)</w:t>
+      </w:r>
+    </w:p>
+    <w:p>
+      <w:r>
+        <w:t>}</w:t>
+      </w:r>
+    </w:p>
+    <w:p>
+      <w:r>
+        <w:t>// Função: Fazer aquilo</w:t>
+      </w:r>
+    </w:p>
+    <w:p>
+      <w:r>
+        <w:t>// Autor: Fulano</w:t>
+      </w:r>
+    </w:p>
+    <w:p/>
+    <w:p>
+      <w:r>
+        <w:t xml:space="preserve">Desvio Condicional – caso </w:t>
+      </w:r>
+    </w:p>
+    <w:p>
+      <w:r>
+        <w:t xml:space="preserve">Este comando é similar aos comandos se </w:t>
+      </w:r>
+      <w:proofErr w:type="gramStart"/>
+      <w:r>
+        <w:t>e</w:t>
+      </w:r>
+      <w:proofErr w:type="gramEnd"/>
+      <w:r>
+        <w:t xml:space="preserve"> </w:t>
+      </w:r>
+      <w:proofErr w:type="spellStart"/>
+      <w:r>
+        <w:t>senao</w:t>
+      </w:r>
+      <w:proofErr w:type="spellEnd"/>
+      <w:r>
+        <w:t>,</w:t>
+      </w:r>
+      <w:r>
+        <w:t xml:space="preserve"> e reduz a complexidade na escolha de diversas opções. Apesar de suas similaridades com o se, ele possui algumas diferenças. Nesse comando não é possível o uso de operadores lógicos, ele apenas trabalha com valores definidos. </w:t>
+      </w:r>
+    </w:p>
+    <w:p>
+      <w:pPr>
+        <w:spacing w:line="259" w:lineRule="auto"/>
+        <w:jc w:val="left"/>
+      </w:pPr>
+      <w:r>
+        <w:br w:type="page"/>
+      </w:r>
+    </w:p>
+    <w:p>
+      <w:r>
+        <w:lastRenderedPageBreak/>
+        <w:t>Exemplo:</w:t>
+      </w:r>
+    </w:p>
+    <w:p>
+      <w:r>
+        <w:t>Inteiro valor==0</w:t>
+      </w:r>
+    </w:p>
+    <w:p>
+      <w:proofErr w:type="gramStart"/>
+      <w:r>
+        <w:t>Escolha(</w:t>
+      </w:r>
+      <w:proofErr w:type="gramEnd"/>
+      <w:r>
+        <w:t>valor)</w:t>
+      </w:r>
+    </w:p>
+    <w:p>
+      <w:r>
+        <w:t>{</w:t>
+      </w:r>
+    </w:p>
+    <w:p>
+      <w:r>
+        <w:t xml:space="preserve">Caso1: </w:t>
+      </w:r>
+      <w:proofErr w:type="gramStart"/>
+      <w:r>
+        <w:tab/>
+        <w:t>// Testar</w:t>
+      </w:r>
+      <w:proofErr w:type="gramEnd"/>
+      <w:r>
+        <w:t xml:space="preserve"> se o valor é igual a 1</w:t>
+      </w:r>
+    </w:p>
+    <w:p>
+      <w:r>
+        <w:t xml:space="preserve">Escreva (“Ok! Abrir </w:t>
+      </w:r>
+      <w:proofErr w:type="spellStart"/>
+      <w:proofErr w:type="gramStart"/>
+      <w:r>
+        <w:t>Netflix</w:t>
+      </w:r>
+      <w:proofErr w:type="spellEnd"/>
+      <w:r>
+        <w:t>!”</w:t>
+      </w:r>
+      <w:proofErr w:type="gramEnd"/>
+      <w:r>
+        <w:t>)</w:t>
+      </w:r>
+    </w:p>
+    <w:p>
+      <w:r>
+        <w:t>Pare</w:t>
+      </w:r>
+    </w:p>
+    <w:p>
+      <w:r>
+        <w:t xml:space="preserve">Caso2: </w:t>
+      </w:r>
+      <w:proofErr w:type="gramStart"/>
+      <w:r>
+        <w:tab/>
+        <w:t>// Testar</w:t>
+      </w:r>
+      <w:proofErr w:type="gramEnd"/>
+      <w:r>
+        <w:t xml:space="preserve"> se o valor é igual a 2</w:t>
+      </w:r>
+    </w:p>
+    <w:p>
+      <w:r>
+        <w:tab/>
+      </w:r>
+      <w:proofErr w:type="gramStart"/>
+      <w:r>
+        <w:t>Escreva(</w:t>
+      </w:r>
+      <w:proofErr w:type="gramEnd"/>
+      <w:r>
+        <w:t xml:space="preserve">“Ok! Abrir </w:t>
+      </w:r>
+      <w:proofErr w:type="spellStart"/>
+      <w:r>
+        <w:t>Amazon</w:t>
+      </w:r>
+      <w:proofErr w:type="spellEnd"/>
+      <w:r>
+        <w:t xml:space="preserve"> prime”)</w:t>
+      </w:r>
+    </w:p>
+    <w:p>
+      <w:r>
+        <w:t>P</w:t>
+      </w:r>
+      <w:r>
+        <w:t>ar</w:t>
+      </w:r>
+      <w:r>
+        <w:t>e</w:t>
+      </w:r>
+    </w:p>
+    <w:p>
+      <w:r>
+        <w:t xml:space="preserve">Caso </w:t>
+      </w:r>
+      <w:proofErr w:type="spellStart"/>
+      <w:r>
+        <w:t>contrario</w:t>
+      </w:r>
+      <w:proofErr w:type="spellEnd"/>
+      <w:r>
+        <w:t>:</w:t>
+      </w:r>
+    </w:p>
+    <w:p>
+      <w:r>
+        <w:tab/>
+      </w:r>
+      <w:proofErr w:type="gramStart"/>
+      <w:r>
+        <w:t>Escreva(</w:t>
+      </w:r>
+      <w:proofErr w:type="gramEnd"/>
+      <w:r>
+        <w:t>“Você deve escolher as opções 1 ou 2”)</w:t>
+      </w:r>
+    </w:p>
+    <w:p>
+      <w:r>
+        <w:t>}</w:t>
+      </w:r>
+    </w:p>
+    <w:p>
+      <w:r>
+        <w:t xml:space="preserve">Trabalhando com laços de repetição em </w:t>
+      </w:r>
+      <w:proofErr w:type="spellStart"/>
+      <w:r>
+        <w:t>Portugol</w:t>
+      </w:r>
+      <w:proofErr w:type="spellEnd"/>
+    </w:p>
+    <w:p>
+      <w:r>
+        <w:t>Dentro da lógica de programação é uma estrutura que permite executar mais de uma vez o mesmo comando ou conjunto de comandos, de acordo com uma condição ou com um contador</w:t>
+      </w:r>
+      <w:r>
+        <w:t>.</w:t>
+      </w:r>
+    </w:p>
+    <w:p>
+      <w:r>
+        <w:rPr>
+          <w:noProof/>
+          <w:lang w:eastAsia="pt-BR"/>
+        </w:rPr>
+        <w:lastRenderedPageBreak/>
+        <w:drawing>
+          <wp:inline distT="0" distB="0" distL="0" distR="0" wp14:anchorId="0B5CD96E" wp14:editId="1EBF47F4">
+            <wp:extent cx="5400040" cy="3037840"/>
+            <wp:effectExtent l="0" t="0" r="0" b="0"/>
+            <wp:docPr id="1" name="Imagem 1"/>
+            <wp:cNvGraphicFramePr>
+              <a:graphicFrameLocks xmlns:a="http://schemas.openxmlformats.org/drawingml/2006/main" noChangeAspect="1"/>
+            </wp:cNvGraphicFramePr>
+            <a:graphic xmlns:a="http://schemas.openxmlformats.org/drawingml/2006/main">
+              <a:graphicData uri="http://schemas.openxmlformats.org/drawingml/2006/picture">
+                <pic:pic xmlns:pic="http://schemas.openxmlformats.org/drawingml/2006/picture">
+                  <pic:nvPicPr>
+                    <pic:cNvPr id="1" name=""/>
+                    <pic:cNvPicPr/>
+                  </pic:nvPicPr>
+                  <pic:blipFill>
+                    <a:blip r:embed="rId8"/>
+                    <a:stretch>
+                      <a:fillRect/>
+                    </a:stretch>
+                  </pic:blipFill>
+                  <pic:spPr>
+                    <a:xfrm>
+                      <a:off x="0" y="0"/>
+                      <a:ext cx="5400040" cy="3037840"/>
+                    </a:xfrm>
+                    <a:prstGeom prst="rect">
+                      <a:avLst/>
+                    </a:prstGeom>
+                  </pic:spPr>
+                </pic:pic>
+              </a:graphicData>
+            </a:graphic>
+          </wp:inline>
+        </w:drawing>
+      </w:r>
+    </w:p>
+    <w:p>
+      <w:r>
+        <w:t xml:space="preserve">Exercício: </w:t>
+      </w:r>
+    </w:p>
+    <w:p>
+      <w:r>
+        <w:t>Fazer um programa que execute a tabuada de um número.</w:t>
+      </w:r>
+    </w:p>
+    <w:p>
+      <w:pPr>
+        <w:spacing w:after="0"/>
+      </w:pPr>
+      <w:proofErr w:type="gramStart"/>
+      <w:r>
+        <w:t>programa</w:t>
+      </w:r>
+      <w:proofErr w:type="gramEnd"/>
+    </w:p>
+    <w:p>
+      <w:pPr>
+        <w:spacing w:after="0"/>
+      </w:pPr>
+      <w:r>
+        <w:t>{</w:t>
+      </w:r>
+      <w:r>
+        <w:tab/>
+      </w:r>
+    </w:p>
+    <w:p>
+      <w:pPr>
+        <w:spacing w:after="0"/>
+      </w:pPr>
+      <w:r>
+        <w:tab/>
+      </w:r>
+      <w:proofErr w:type="spellStart"/>
+      <w:proofErr w:type="gramStart"/>
+      <w:r>
+        <w:t>funcao</w:t>
+      </w:r>
+      <w:proofErr w:type="spellEnd"/>
+      <w:proofErr w:type="gramEnd"/>
+      <w:r>
+        <w:t xml:space="preserve"> inicio()</w:t>
+      </w:r>
+    </w:p>
+    <w:p>
+      <w:pPr>
+        <w:spacing w:after="0"/>
+      </w:pPr>
+      <w:r>
+        <w:tab/>
+        <w:t>{</w:t>
+      </w:r>
+    </w:p>
+    <w:p>
+      <w:pPr>
+        <w:spacing w:after="0"/>
+      </w:pPr>
+      <w:r>
+        <w:tab/>
+      </w:r>
+      <w:r>
+        <w:tab/>
+      </w:r>
+      <w:proofErr w:type="gramStart"/>
+      <w:r>
+        <w:t>inteiro</w:t>
+      </w:r>
+      <w:proofErr w:type="gramEnd"/>
+      <w:r>
+        <w:t xml:space="preserve"> </w:t>
+      </w:r>
+      <w:proofErr w:type="spellStart"/>
+      <w:r>
+        <w:t>numeroTabuada</w:t>
+      </w:r>
+      <w:proofErr w:type="spellEnd"/>
+      <w:r>
+        <w:t>, i, limite, resultado</w:t>
+      </w:r>
+    </w:p>
+    <w:p>
+      <w:pPr>
+        <w:spacing w:after="0"/>
+      </w:pPr>
+      <w:r>
+        <w:tab/>
+      </w:r>
+      <w:r>
+        <w:tab/>
+      </w:r>
+      <w:proofErr w:type="gramStart"/>
+      <w:r>
+        <w:t>i</w:t>
+      </w:r>
+      <w:proofErr w:type="gramEnd"/>
+      <w:r>
+        <w:t xml:space="preserve"> = 0</w:t>
+      </w:r>
+    </w:p>
+    <w:p>
+      <w:pPr>
+        <w:spacing w:after="0"/>
+      </w:pPr>
+      <w:r>
+        <w:tab/>
+      </w:r>
+      <w:r>
+        <w:tab/>
+      </w:r>
+      <w:proofErr w:type="gramStart"/>
+      <w:r>
+        <w:t>limite</w:t>
+      </w:r>
+      <w:proofErr w:type="gramEnd"/>
+      <w:r>
+        <w:t xml:space="preserve"> = 10</w:t>
+      </w:r>
+    </w:p>
+    <w:p>
+      <w:pPr>
+        <w:spacing w:after="0"/>
+      </w:pPr>
+      <w:r>
+        <w:tab/>
+      </w:r>
+      <w:r>
+        <w:tab/>
+      </w:r>
+      <w:proofErr w:type="gramStart"/>
+      <w:r>
+        <w:t>escreva(</w:t>
+      </w:r>
+      <w:proofErr w:type="gramEnd"/>
+      <w:r>
+        <w:t>"Digite o número da tabuada: ")</w:t>
+      </w:r>
+      <w:r>
+        <w:tab/>
+      </w:r>
+      <w:r>
+        <w:tab/>
+      </w:r>
+      <w:r>
+        <w:cr/>
+      </w:r>
+      <w:proofErr w:type="gramStart"/>
+      <w:r>
+        <w:t>leia(</w:t>
+      </w:r>
+      <w:proofErr w:type="spellStart"/>
+      <w:proofErr w:type="gramEnd"/>
+      <w:r>
+        <w:t>numeroTabuada</w:t>
+      </w:r>
+      <w:proofErr w:type="spellEnd"/>
+      <w:r>
+        <w:t>)</w:t>
+      </w:r>
+    </w:p>
+    <w:p>
+      <w:pPr>
+        <w:spacing w:after="0"/>
+      </w:pPr>
+      <w:r>
+        <w:tab/>
+      </w:r>
+      <w:r>
+        <w:tab/>
+      </w:r>
+      <w:proofErr w:type="gramStart"/>
+      <w:r>
+        <w:t>faca</w:t>
+      </w:r>
+      <w:proofErr w:type="gramEnd"/>
+      <w:r>
+        <w:t xml:space="preserve"> {</w:t>
+      </w:r>
+    </w:p>
+    <w:p>
+      <w:pPr>
+        <w:spacing w:after="0"/>
+      </w:pPr>
+      <w:r>
+        <w:tab/>
+      </w:r>
+      <w:r>
+        <w:tab/>
+      </w:r>
+      <w:r>
+        <w:tab/>
+      </w:r>
+      <w:proofErr w:type="gramStart"/>
+      <w:r>
+        <w:t>resultado</w:t>
+      </w:r>
+      <w:proofErr w:type="gramEnd"/>
+      <w:r>
+        <w:t xml:space="preserve"> = </w:t>
+      </w:r>
+      <w:proofErr w:type="spellStart"/>
+      <w:r>
+        <w:t>numeroTabuada</w:t>
+      </w:r>
+      <w:proofErr w:type="spellEnd"/>
+      <w:r>
+        <w:t xml:space="preserve"> * i </w:t>
+      </w:r>
+    </w:p>
+    <w:p>
+      <w:pPr>
+        <w:spacing w:after="0"/>
+      </w:pPr>
+      <w:r>
+        <w:tab/>
+      </w:r>
+      <w:r>
+        <w:tab/>
+      </w:r>
+      <w:r>
+        <w:tab/>
+      </w:r>
+      <w:proofErr w:type="gramStart"/>
+      <w:r>
+        <w:t>escreva(</w:t>
+      </w:r>
+      <w:proofErr w:type="spellStart"/>
+      <w:proofErr w:type="gramEnd"/>
+      <w:r>
+        <w:t>numeroTabuada</w:t>
+      </w:r>
+      <w:proofErr w:type="spellEnd"/>
+      <w:r>
+        <w:t xml:space="preserve"> + " x " + i + " = " + resultado + "\n")</w:t>
+      </w:r>
+    </w:p>
+    <w:p>
+      <w:pPr>
+        <w:spacing w:after="0"/>
+      </w:pPr>
+      <w:r>
+        <w:tab/>
+      </w:r>
+      <w:r>
+        <w:tab/>
+      </w:r>
+      <w:r>
+        <w:tab/>
+      </w:r>
+      <w:proofErr w:type="gramStart"/>
+      <w:r>
+        <w:t>i</w:t>
+      </w:r>
+      <w:proofErr w:type="gramEnd"/>
+      <w:r>
+        <w:t xml:space="preserve"> ++</w:t>
+      </w:r>
+    </w:p>
+    <w:p>
+      <w:pPr>
+        <w:spacing w:after="0"/>
+      </w:pPr>
+      <w:r>
+        <w:lastRenderedPageBreak/>
+        <w:tab/>
+      </w:r>
+      <w:r>
+        <w:tab/>
+        <w:t>} enquanto (i &lt;= limite)</w:t>
+      </w:r>
+    </w:p>
+    <w:p>
+      <w:pPr>
+        <w:spacing w:after="0"/>
+      </w:pPr>
+      <w:r>
+        <w:tab/>
+      </w:r>
+      <w:r>
+        <w:tab/>
+      </w:r>
+    </w:p>
+    <w:p>
+      <w:pPr>
+        <w:spacing w:after="0"/>
+      </w:pPr>
+      <w:r>
+        <w:tab/>
+        <w:t>}</w:t>
+      </w:r>
+    </w:p>
+    <w:p>
+      <w:pPr>
+        <w:spacing w:after="0"/>
+      </w:pPr>
+      <w:r>
+        <w:t>}</w:t>
+      </w:r>
+      <w:r>
+        <w:cr/>
+      </w:r>
+    </w:p>
+    <w:p>
+      <w:pPr>
+        <w:pStyle w:val="Ttulo1"/>
+      </w:pPr>
+      <w:r>
+        <w:t>Matrizes e Vetores</w:t>
+      </w:r>
+    </w:p>
+    <w:p>
+      <w:pPr>
+        <w:rPr>
+          <w:b/>
+        </w:rPr>
+      </w:pPr>
+      <w:r>
+        <w:rPr>
+          <w:b/>
+        </w:rPr>
+        <w:t>Uma matriz é uma coleção de variáveis do mesmo tipo, acessíveis com um único nome e armazenados contiguamente na memória.</w:t>
+      </w:r>
+    </w:p>
+    <w:p>
+      <w:r>
+        <w:t xml:space="preserve">A individualização de cada variável de um vetor é feita através do uso de </w:t>
+      </w:r>
+      <w:r>
+        <w:rPr>
+          <w:b/>
+        </w:rPr>
+        <w:t>índices</w:t>
+      </w:r>
+      <w:r>
+        <w:t>.</w:t>
+      </w:r>
+    </w:p>
+    <w:p>
+      <w:r>
+        <w:t xml:space="preserve">Os </w:t>
+      </w:r>
+      <w:r>
+        <w:rPr>
+          <w:b/>
+        </w:rPr>
+        <w:t>vetores</w:t>
+      </w:r>
+      <w:r>
+        <w:t xml:space="preserve"> são matrizes de uma só dimensão.  </w:t>
+      </w:r>
+    </w:p>
+    <w:p>
+      <w:r>
+        <w:t>Exercício:</w:t>
+      </w:r>
+    </w:p>
+    <w:p>
+      <w:r>
+        <w:rPr>
+          <w:noProof/>
+          <w:lang w:eastAsia="pt-BR"/>
+        </w:rPr>
+        <w:drawing>
+          <wp:inline distT="0" distB="0" distL="0" distR="0" wp14:anchorId="234BF340" wp14:editId="6A64CB00">
+            <wp:extent cx="5400040" cy="3037840"/>
+            <wp:effectExtent l="0" t="0" r="0" b="0"/>
+            <wp:docPr id="3" name="Imagem 3"/>
+            <wp:cNvGraphicFramePr>
+              <a:graphicFrameLocks xmlns:a="http://schemas.openxmlformats.org/drawingml/2006/main" noChangeAspect="1"/>
+            </wp:cNvGraphicFramePr>
+            <a:graphic xmlns:a="http://schemas.openxmlformats.org/drawingml/2006/main">
+              <a:graphicData uri="http://schemas.openxmlformats.org/drawingml/2006/picture">
+                <pic:pic xmlns:pic="http://schemas.openxmlformats.org/drawingml/2006/picture">
+                  <pic:nvPicPr>
+                    <pic:cNvPr id="1" name=""/>
+                    <pic:cNvPicPr/>
+                  </pic:nvPicPr>
+                  <pic:blipFill>
+                    <a:blip r:embed="rId9"/>
+                    <a:stretch>
+                      <a:fillRect/>
+                    </a:stretch>
+                  </pic:blipFill>
+                  <pic:spPr>
+                    <a:xfrm>
+                      <a:off x="0" y="0"/>
+                      <a:ext cx="5400040" cy="3037840"/>
+                    </a:xfrm>
+                    <a:prstGeom prst="rect">
+                      <a:avLst/>
+                    </a:prstGeom>
+                  </pic:spPr>
+                </pic:pic>
+              </a:graphicData>
+            </a:graphic>
+          </wp:inline>
+        </w:drawing>
+      </w:r>
     </w:p>
     <w:sectPr>
       <w:pgSz w:w="11906" w:h="16838"/>

</xml_diff>

<commit_message>
introducao ao git finalizado
</commit_message>
<xml_diff>
--- a/LogicaDeProgramacao/Lógica de Programação.docx
+++ b/LogicaDeProgramacao/Lógica de Programação.docx
@@ -15,7 +15,12 @@
         <w:pStyle w:val="Ttulo1"/>
       </w:pPr>
       <w:r>
-        <w:t>Entendendo o que é lógica</w:t>
+        <w:t>Entendendo o que é lóg</w:t>
+      </w:r>
+      <w:bookmarkStart w:id="0" w:name="_GoBack"/>
+      <w:bookmarkEnd w:id="0"/>
+      <w:r>
+        <w:t>ica</w:t>
       </w:r>
     </w:p>
     <w:p>
@@ -30,7 +35,15 @@
       </w:r>
     </w:p>
     <w:p>
-      <w:r>
+      <w:pPr>
+        <w:rPr>
+          <w:b/>
+        </w:rPr>
+      </w:pPr>
+      <w:r>
+        <w:rPr>
+          <w:b/>
+        </w:rPr>
         <w:t>Sequencia coerente, regular e necessária de acontecimentos, coisas.</w:t>
       </w:r>
     </w:p>
@@ -348,7 +361,15 @@
       </w:r>
     </w:p>
     <w:p>
-      <w:r>
+      <w:pPr>
+        <w:rPr>
+          <w:b/>
+        </w:rPr>
+      </w:pPr>
+      <w:r>
+        <w:rPr>
+          <w:b/>
+        </w:rPr>
         <w:t>São expressões compostas por outras expressões ou variáveis numéricas com operadores relacionais. As expressões relacionais retornam valores lógicos (verdadeiro/falso)</w:t>
       </w:r>
     </w:p>
@@ -480,8 +501,6 @@
       <w:r>
         <w:br w:type="page"/>
       </w:r>
-      <w:bookmarkStart w:id="0" w:name="_GoBack"/>
-      <w:bookmarkEnd w:id="0"/>
     </w:p>
     <w:p>
       <w:pPr>

</xml_diff>